<commit_message>
This is a branch Commit
</commit_message>
<xml_diff>
--- a/Demo_resume_1.docx
+++ b/Demo_resume_1.docx
@@ -16,6 +16,13 @@
           <w:szCs w:val="40"/>
         </w:rPr>
         <w:t>Resume</w:t>
+      </w:r>
+      <w:r>
+        <w:rPr>
+          <w:sz w:val="40"/>
+          <w:szCs w:val="40"/>
+        </w:rPr>
+        <w:t>1</w:t>
       </w:r>
     </w:p>
     <w:p>

</xml_diff>